<commit_message>
update opgaven basiselectronica af
</commit_message>
<xml_diff>
--- a/Weekopdachten/Opgaven Basis Electronica_Recap_Calc.docx
+++ b/Weekopdachten/Opgaven Basis Electronica_Recap_Calc.docx
@@ -14,19 +14,20 @@
         </w:rPr>
         <w:t xml:space="preserve">Jouw naam: </w:t>
       </w:r>
+      <w:r>
+        <w:rPr>
+          <w:b/>
+        </w:rPr>
+        <w:t xml:space="preserve"> Daphne Annink</w:t>
+      </w:r>
     </w:p>
     <w:p>
       <w:pPr>
         <w:pStyle w:val="Titel"/>
       </w:pPr>
       <w:r>
-        <w:t xml:space="preserve">Practica Basis </w:t>
-      </w:r>
-      <w:proofErr w:type="spellStart"/>
-      <w:r>
-        <w:t>Electronica</w:t>
-      </w:r>
-      <w:proofErr w:type="spellEnd"/>
+        <w:t>Practica Basis Electronica</w:t>
+      </w:r>
     </w:p>
     <w:p>
       <w:pPr>
@@ -47,15 +48,7 @@
         <w:t>li</w:t>
       </w:r>
       <w:r>
-        <w:t xml:space="preserve">gt op het maken van kleine berekeningen aan </w:t>
-      </w:r>
-      <w:proofErr w:type="spellStart"/>
-      <w:r>
-        <w:t>electrische</w:t>
-      </w:r>
-      <w:proofErr w:type="spellEnd"/>
-      <w:r>
-        <w:t xml:space="preserve"> circuits.</w:t>
+        <w:t>gt op het maken van kleine berekeningen aan electrische circuits.</w:t>
       </w:r>
       <w:r>
         <w:br/>
@@ -174,13 +167,8 @@
           <w:numId w:val="23"/>
         </w:numPr>
       </w:pPr>
-      <w:proofErr w:type="spellStart"/>
-      <w:r>
-        <w:t>Vsup</w:t>
-      </w:r>
-      <w:proofErr w:type="spellEnd"/>
-      <w:r>
-        <w:t xml:space="preserve"> = </w:t>
+      <w:r>
+        <w:t xml:space="preserve">Vsup = </w:t>
       </w:r>
       <w:r>
         <w:t>6</w:t>
@@ -256,23 +244,7 @@
           <w:b/>
           <w:bCs/>
         </w:rPr>
-        <w:t xml:space="preserve">oe groot is </w:t>
-      </w:r>
-      <w:proofErr w:type="spellStart"/>
-      <w:r>
-        <w:rPr>
-          <w:b/>
-          <w:bCs/>
-        </w:rPr>
-        <w:t>knooppuntsspanning</w:t>
-      </w:r>
-      <w:proofErr w:type="spellEnd"/>
-      <w:r>
-        <w:rPr>
-          <w:b/>
-          <w:bCs/>
-        </w:rPr>
-        <w:t xml:space="preserve"> </w:t>
+        <w:t xml:space="preserve">oe groot is knooppuntsspanning </w:t>
       </w:r>
       <w:r>
         <w:rPr>
@@ -549,6 +521,13 @@
         </w:rPr>
         <w:t>2/6 = 0.3333</w:t>
       </w:r>
+      <w:r>
+        <w:rPr>
+          <w:b/>
+          <w:bCs/>
+        </w:rPr>
+        <w:t xml:space="preserve"> = 1/3</w:t>
+      </w:r>
     </w:p>
     <w:p>
       <w:pPr>
@@ -658,7 +637,65 @@
           <w:b/>
           <w:bCs/>
         </w:rPr>
-        <w:t>4v</w:t>
+        <w:t xml:space="preserve">Over </w:t>
+      </w:r>
+      <w:r>
+        <w:rPr>
+          <w:b/>
+          <w:bCs/>
+        </w:rPr>
+        <w:t>R</w:t>
+      </w:r>
+      <w:r>
+        <w:rPr>
+          <w:b/>
+          <w:bCs/>
+        </w:rPr>
+        <w:t xml:space="preserve">1 valt </w:t>
+      </w:r>
+      <w:r>
+        <w:rPr>
+          <w:b/>
+          <w:bCs/>
+        </w:rPr>
+        <w:t>4</w:t>
+      </w:r>
+      <w:r>
+        <w:rPr>
+          <w:b/>
+          <w:bCs/>
+        </w:rPr>
+        <w:t>[V]</w:t>
+      </w:r>
+    </w:p>
+    <w:p>
+      <w:pPr>
+        <w:rPr>
+          <w:b/>
+          <w:bCs/>
+        </w:rPr>
+      </w:pPr>
+      <w:r>
+        <w:rPr>
+          <w:b/>
+          <w:bCs/>
+        </w:rPr>
+        <w:t>P1 = 4[V] * 0.909[A] = 3.64[w]</w:t>
+      </w:r>
+    </w:p>
+    <w:p>
+      <w:pPr>
+        <w:rPr>
+          <w:b/>
+          <w:bCs/>
+        </w:rPr>
+      </w:pPr>
+      <w:r>
+        <w:rPr>
+          <w:b/>
+          <w:bCs/>
+        </w:rPr>
+        <w:t>Ja hij zou doorbranden</w:t>
       </w:r>
     </w:p>
     <w:p>
@@ -709,38 +746,50 @@
           <w:b/>
           <w:bCs/>
         </w:rPr>
-        <w:t xml:space="preserve"> door </w:t>
-      </w:r>
-      <w:proofErr w:type="spellStart"/>
-      <w:r>
-        <w:rPr>
-          <w:b/>
-          <w:bCs/>
-        </w:rPr>
-        <w:t>VSup</w:t>
-      </w:r>
-      <w:proofErr w:type="spellEnd"/>
-      <w:r>
-        <w:rPr>
-          <w:b/>
-          <w:bCs/>
-        </w:rPr>
-        <w:t>?</w:t>
-      </w:r>
-    </w:p>
-    <w:p>
-      <w:pPr>
-        <w:rPr>
-          <w:b/>
-          <w:bCs/>
-        </w:rPr>
-      </w:pPr>
-      <w:r>
-        <w:rPr>
-          <w:b/>
-          <w:bCs/>
-        </w:rPr>
-        <w:t>0.606 [A]</w:t>
+        <w:t xml:space="preserve"> door VSup?</w:t>
+      </w:r>
+    </w:p>
+    <w:p>
+      <w:pPr>
+        <w:rPr>
+          <w:b/>
+          <w:bCs/>
+        </w:rPr>
+      </w:pPr>
+      <w:r>
+        <w:rPr>
+          <w:b/>
+          <w:bCs/>
+        </w:rPr>
+        <w:t>0.</w:t>
+      </w:r>
+      <w:r>
+        <w:rPr>
+          <w:b/>
+          <w:bCs/>
+        </w:rPr>
+        <w:t>9</w:t>
+      </w:r>
+      <w:r>
+        <w:rPr>
+          <w:b/>
+          <w:bCs/>
+        </w:rPr>
+        <w:t>0</w:t>
+      </w:r>
+      <w:r>
+        <w:rPr>
+          <w:b/>
+          <w:bCs/>
+        </w:rPr>
+        <w:t>9</w:t>
+      </w:r>
+      <w:r>
+        <w:rPr>
+          <w:b/>
+          <w:bCs/>
+        </w:rPr>
+        <w:t xml:space="preserve"> [A]</w:t>
       </w:r>
     </w:p>
     <w:p>
@@ -777,23 +826,7 @@
           <w:b/>
           <w:bCs/>
         </w:rPr>
-        <w:t xml:space="preserve">Stel dat </w:t>
-      </w:r>
-      <w:proofErr w:type="spellStart"/>
-      <w:r>
-        <w:rPr>
-          <w:b/>
-          <w:bCs/>
-        </w:rPr>
-        <w:t>Vsup</w:t>
-      </w:r>
-      <w:proofErr w:type="spellEnd"/>
-      <w:r>
-        <w:rPr>
-          <w:b/>
-          <w:bCs/>
-        </w:rPr>
-        <w:t xml:space="preserve"> een batterij is met een capaciteit van </w:t>
+        <w:t xml:space="preserve">Stel dat Vsup een batterij is met een capaciteit van </w:t>
       </w:r>
       <w:r>
         <w:rPr>
@@ -815,23 +848,22 @@
           <w:b/>
           <w:bCs/>
         </w:rPr>
-        <w:t xml:space="preserve">duurt het dan voordat de batterij vanuit vol naar helemaal </w:t>
-      </w:r>
-      <w:proofErr w:type="gramStart"/>
-      <w:r>
-        <w:rPr>
-          <w:b/>
-          <w:bCs/>
-        </w:rPr>
-        <w:t>leeg loopt</w:t>
-      </w:r>
-      <w:proofErr w:type="gramEnd"/>
-      <w:r>
-        <w:rPr>
-          <w:b/>
-          <w:bCs/>
-        </w:rPr>
-        <w:t>?</w:t>
+        <w:t>duurt het dan voordat de batterij vanuit vol naar helemaal leeg loopt?</w:t>
+      </w:r>
+    </w:p>
+    <w:p>
+      <w:pPr>
+        <w:rPr>
+          <w:b/>
+          <w:bCs/>
+        </w:rPr>
+      </w:pPr>
+      <w:r>
+        <w:rPr>
+          <w:b/>
+          <w:bCs/>
+        </w:rPr>
+        <w:t>3500[mAh] -&gt; 3,5[Ah] /0.909 [A]= 3,85 [h]</w:t>
       </w:r>
     </w:p>
     <w:p>
@@ -861,23 +893,21 @@
           <w:b/>
           <w:bCs/>
         </w:rPr>
-        <w:t xml:space="preserve">: Stel dat we voor </w:t>
-      </w:r>
-      <w:proofErr w:type="spellStart"/>
-      <w:r>
-        <w:rPr>
-          <w:b/>
-          <w:bCs/>
-        </w:rPr>
-        <w:t>Vsup</w:t>
-      </w:r>
-      <w:proofErr w:type="spellEnd"/>
-      <w:r>
-        <w:rPr>
-          <w:b/>
-          <w:bCs/>
-        </w:rPr>
-        <w:t xml:space="preserve"> een voedingsadapter willen gebruiken. </w:t>
+        <w:t>: Stel dat we voor Vsup een</w:t>
+      </w:r>
+      <w:r>
+        <w:rPr>
+          <w:b/>
+          <w:bCs/>
+        </w:rPr>
+        <w:t xml:space="preserve"> </w:t>
+      </w:r>
+      <w:r>
+        <w:rPr>
+          <w:b/>
+          <w:bCs/>
+        </w:rPr>
+        <w:t xml:space="preserve">voedingsadapter willen gebruiken. </w:t>
       </w:r>
       <w:r>
         <w:rPr>
@@ -909,7 +939,6 @@
         </w:rPr>
         <w:t>(</w:t>
       </w:r>
-      <w:proofErr w:type="spellStart"/>
       <w:r>
         <w:rPr>
           <w:b/>
@@ -931,7 +960,6 @@
         </w:rPr>
         <w:t>up</w:t>
       </w:r>
-      <w:proofErr w:type="spellEnd"/>
       <w:r>
         <w:rPr>
           <w:b/>
@@ -961,6 +989,28 @@
           <w:bCs/>
         </w:rPr>
       </w:pPr>
+      <w:r>
+        <w:rPr>
+          <w:b/>
+          <w:bCs/>
+        </w:rPr>
+        <w:t>P = I * V</w:t>
+      </w:r>
+    </w:p>
+    <w:p>
+      <w:pPr>
+        <w:rPr>
+          <w:b/>
+          <w:bCs/>
+        </w:rPr>
+      </w:pPr>
+      <w:r>
+        <w:rPr>
+          <w:b/>
+          <w:bCs/>
+        </w:rPr>
+        <w:t>0.909[A] * 6[V] = 5.45[W]</w:t>
+      </w:r>
       <w:r>
         <w:rPr>
           <w:b/>
@@ -1053,13 +1103,8 @@
           <w:numId w:val="23"/>
         </w:numPr>
       </w:pPr>
-      <w:proofErr w:type="spellStart"/>
-      <w:r>
-        <w:t>Vsup</w:t>
-      </w:r>
-      <w:proofErr w:type="spellEnd"/>
-      <w:r>
-        <w:t xml:space="preserve"> = </w:t>
+      <w:r>
+        <w:t xml:space="preserve">Vsup = </w:t>
       </w:r>
       <w:r>
         <w:t>5</w:t>
@@ -1144,6 +1189,80 @@
         </w:rPr>
         <w:t>?</w:t>
       </w:r>
+    </w:p>
+    <w:p>
+      <w:pPr>
+        <w:rPr>
+          <w:b/>
+          <w:bCs/>
+          <w:lang w:val="en-US"/>
+        </w:rPr>
+      </w:pPr>
+      <w:r>
+        <w:rPr>
+          <w:b/>
+          <w:bCs/>
+          <w:lang w:val="en-US"/>
+        </w:rPr>
+        <w:t>3.3[v] / 2.2[Ohm] = 1.5[A]</w:t>
+      </w:r>
+    </w:p>
+    <w:p>
+      <w:pPr>
+        <w:rPr>
+          <w:b/>
+          <w:bCs/>
+          <w:lang w:val="en-US"/>
+        </w:rPr>
+      </w:pPr>
+      <w:r>
+        <w:rPr>
+          <w:b/>
+          <w:bCs/>
+          <w:lang w:val="en-US"/>
+        </w:rPr>
+        <w:lastRenderedPageBreak/>
+        <w:t xml:space="preserve">1.7[v] / 1.5[A] = </w:t>
+      </w:r>
+      <w:r>
+        <w:rPr>
+          <w:b/>
+          <w:bCs/>
+          <w:lang w:val="en-US"/>
+        </w:rPr>
+        <w:t>1.13</w:t>
+      </w:r>
+      <w:r>
+        <w:rPr>
+          <w:b/>
+          <w:bCs/>
+          <w:lang w:val="en-US"/>
+        </w:rPr>
+        <w:t>[Ohm]</w:t>
+      </w:r>
+    </w:p>
+    <w:p>
+      <w:pPr>
+        <w:rPr>
+          <w:b/>
+          <w:bCs/>
+        </w:rPr>
+      </w:pPr>
+      <w:r>
+        <w:rPr>
+          <w:b/>
+          <w:bCs/>
+        </w:rPr>
+        <w:t>R1 moet idealiter 1.13[Ohm] zijn</w:t>
+      </w:r>
+    </w:p>
+    <w:p>
+      <w:pPr>
+        <w:rPr>
+          <w:b/>
+          <w:bCs/>
+        </w:rPr>
+      </w:pPr>
       <w:r>
         <w:rPr>
           <w:b/>
@@ -1192,7 +1311,21 @@
           <w:bCs/>
         </w:rPr>
         <w:br/>
-        <w:t xml:space="preserve">                </w:t>
+        <w:t xml:space="preserve">          </w:t>
+      </w:r>
+      <w:r>
+        <w:rPr>
+          <w:b/>
+          <w:bCs/>
+        </w:rPr>
+        <w:t xml:space="preserve">   </w:t>
+      </w:r>
+      <w:r>
+        <w:rPr>
+          <w:b/>
+          <w:bCs/>
+        </w:rPr>
+        <w:t xml:space="preserve"> </w:t>
       </w:r>
       <w:r>
         <w:rPr>
@@ -1244,37 +1377,19 @@
         </w:rPr>
         <w:br/>
       </w:r>
-      <w:proofErr w:type="gramStart"/>
       <w:r>
         <w:rPr>
           <w:b/>
           <w:bCs/>
         </w:rPr>
         <w:tab/>
-        <w:t xml:space="preserve">  </w:t>
-      </w:r>
-      <w:r>
-        <w:rPr>
-          <w:b/>
-          <w:bCs/>
-        </w:rPr>
-        <w:t>V</w:t>
-      </w:r>
-      <w:proofErr w:type="gramEnd"/>
-      <w:r>
-        <w:rPr>
-          <w:b/>
-          <w:bCs/>
-        </w:rPr>
-        <w:t xml:space="preserve">2 = 3.3V en de stroom </w:t>
-      </w:r>
-      <w:proofErr w:type="spellStart"/>
-      <w:r>
-        <w:rPr>
-          <w:b/>
-          <w:bCs/>
-        </w:rPr>
-        <w:t>I</w:t>
+      </w:r>
+      <w:r>
+        <w:rPr>
+          <w:b/>
+          <w:bCs/>
+        </w:rPr>
+        <w:t>V2 = 3.3V en de stroom I</w:t>
       </w:r>
       <w:r>
         <w:rPr>
@@ -1290,7 +1405,6 @@
         </w:rPr>
         <w:t>up</w:t>
       </w:r>
-      <w:proofErr w:type="spellEnd"/>
       <w:r>
         <w:rPr>
           <w:b/>
@@ -1301,6 +1415,110 @@
     </w:p>
     <w:p>
       <w:pPr>
+        <w:rPr>
+          <w:b/>
+          <w:bCs/>
+        </w:rPr>
+      </w:pPr>
+      <w:r>
+        <w:rPr>
+          <w:b/>
+          <w:bCs/>
+        </w:rPr>
+        <w:t>Eerst de totale weerstand bekijken die we willen hebben</w:t>
+      </w:r>
+      <w:r>
+        <w:rPr>
+          <w:b/>
+          <w:bCs/>
+        </w:rPr>
+        <w:t xml:space="preserve"> voor</w:t>
+      </w:r>
+      <w:r>
+        <w:rPr>
+          <w:b/>
+          <w:bCs/>
+        </w:rPr>
+        <w:t xml:space="preserve"> </w:t>
+      </w:r>
+      <w:r>
+        <w:rPr>
+          <w:b/>
+          <w:bCs/>
+        </w:rPr>
+        <w:t>0.000001[A]</w:t>
+      </w:r>
+    </w:p>
+    <w:p>
+      <w:pPr>
+        <w:rPr>
+          <w:b/>
+          <w:bCs/>
+        </w:rPr>
+      </w:pPr>
+      <w:r>
+        <w:rPr>
+          <w:b/>
+          <w:bCs/>
+        </w:rPr>
+        <w:t>5[V]/0.000001[A] = 5000000[Ohm]</w:t>
+      </w:r>
+    </w:p>
+    <w:p>
+      <w:pPr>
+        <w:rPr>
+          <w:b/>
+          <w:bCs/>
+        </w:rPr>
+      </w:pPr>
+      <w:r>
+        <w:rPr>
+          <w:b/>
+          <w:bCs/>
+        </w:rPr>
+        <w:t>Nu wil je bij r1 1/3 en bij r2 2/3</w:t>
+      </w:r>
+    </w:p>
+    <w:p>
+      <w:pPr>
+        <w:rPr>
+          <w:b/>
+          <w:bCs/>
+        </w:rPr>
+      </w:pPr>
+      <w:r>
+        <w:rPr>
+          <w:b/>
+          <w:bCs/>
+        </w:rPr>
+        <w:t>R1 = 5000000 / 3 /1000000= 1.6[MOhm]</w:t>
+      </w:r>
+    </w:p>
+    <w:p>
+      <w:pPr>
+        <w:rPr>
+          <w:b/>
+          <w:bCs/>
+        </w:rPr>
+      </w:pPr>
+      <w:r>
+        <w:rPr>
+          <w:b/>
+          <w:bCs/>
+        </w:rPr>
+        <w:t>R2 = 5000000 / 3 * 2 / 1000000 = 3,3[MOhm]</w:t>
+      </w:r>
+    </w:p>
+    <w:p>
+      <w:pPr>
+        <w:rPr>
+          <w:b/>
+          <w:bCs/>
+        </w:rPr>
+      </w:pPr>
+    </w:p>
+    <w:p>
+      <w:pPr>
         <w:pStyle w:val="Kop2"/>
       </w:pPr>
       <w:r>
@@ -1309,25 +1527,15 @@
     </w:p>
     <w:p>
       <w:r>
-        <w:t xml:space="preserve">Je mag er bij onderstaande opgaven vanuit gaan dat over een </w:t>
-      </w:r>
-      <w:proofErr w:type="spellStart"/>
-      <w:r>
-        <w:t>stroomvoerende</w:t>
-      </w:r>
-      <w:proofErr w:type="spellEnd"/>
-      <w:r>
-        <w:t xml:space="preserve"> diode 0.8V valt.</w:t>
+        <w:t>Je mag er bij onderstaande opgaven vanuit gaan dat over een stroomvoerende diode 0.8V valt.</w:t>
       </w:r>
       <w:r>
         <w:br/>
         <w:t xml:space="preserve">Anders gezegd: je mag een </w:t>
       </w:r>
-      <w:proofErr w:type="spellStart"/>
-      <w:r>
-        <w:t>stroomvoerende</w:t>
-      </w:r>
-      <w:proofErr w:type="spellEnd"/>
+      <w:r>
+        <w:t>stroom voerende</w:t>
+      </w:r>
       <w:r>
         <w:t xml:space="preserve"> diode modelleren als </w:t>
       </w:r>
@@ -1337,7 +1545,6 @@
         <w:pStyle w:val="Kop3"/>
       </w:pPr>
       <w:r>
-        <w:lastRenderedPageBreak/>
         <w:t xml:space="preserve">Opgave </w:t>
       </w:r>
       <w:r>
@@ -1412,13 +1619,8 @@
           <w:numId w:val="24"/>
         </w:numPr>
       </w:pPr>
-      <w:proofErr w:type="spellStart"/>
-      <w:r>
-        <w:t>Vsup</w:t>
-      </w:r>
-      <w:proofErr w:type="spellEnd"/>
-      <w:r>
-        <w:t xml:space="preserve"> = 5V</w:t>
+      <w:r>
+        <w:t>Vsup = 5V</w:t>
       </w:r>
     </w:p>
     <w:p>
@@ -1490,9 +1692,54 @@
     </w:p>
     <w:p>
       <w:pPr>
+        <w:rPr>
+          <w:b/>
+          <w:bCs/>
+        </w:rPr>
+      </w:pPr>
+      <w:r>
+        <w:rPr>
+          <w:b/>
+          <w:bCs/>
+        </w:rPr>
+        <w:t>2.5[</w:t>
+      </w:r>
+      <w:r>
+        <w:rPr>
+          <w:b/>
+          <w:bCs/>
+        </w:rPr>
+        <w:t>µ</w:t>
+      </w:r>
+      <w:r>
+        <w:rPr>
+          <w:b/>
+          <w:bCs/>
+        </w:rPr>
+        <w:t>A]</w:t>
+      </w:r>
+    </w:p>
+    <w:p>
+      <w:pPr>
+        <w:rPr>
+          <w:b/>
+          <w:bCs/>
+        </w:rPr>
+      </w:pPr>
+      <w:r>
+        <w:rPr>
+          <w:b/>
+          <w:bCs/>
+        </w:rPr>
+        <w:t>De Diode staat de verkeerde kant op dus laat niets door</w:t>
+      </w:r>
+    </w:p>
+    <w:p>
+      <w:pPr>
         <w:pStyle w:val="Kop3"/>
       </w:pPr>
       <w:r>
+        <w:lastRenderedPageBreak/>
         <w:t xml:space="preserve">Opgave </w:t>
       </w:r>
       <w:r>
@@ -1567,13 +1814,8 @@
           <w:numId w:val="24"/>
         </w:numPr>
       </w:pPr>
-      <w:proofErr w:type="spellStart"/>
-      <w:r>
-        <w:t>Vsup</w:t>
-      </w:r>
-      <w:proofErr w:type="spellEnd"/>
-      <w:r>
-        <w:t xml:space="preserve"> = 5V</w:t>
+      <w:r>
+        <w:t>Vsup = 5V</w:t>
       </w:r>
     </w:p>
     <w:p>
@@ -1601,6 +1843,12 @@
       </w:r>
     </w:p>
     <w:p>
+      <w:pPr>
+        <w:rPr>
+          <w:b/>
+          <w:bCs/>
+        </w:rPr>
+      </w:pPr>
       <w:r>
         <w:rPr>
           <w:b/>
@@ -1639,20 +1887,99 @@
     </w:p>
     <w:p>
       <w:pPr>
+        <w:rPr>
+          <w:lang w:val="en-US"/>
+        </w:rPr>
+      </w:pPr>
+      <w:r>
+        <w:rPr>
+          <w:lang w:val="en-US"/>
+        </w:rPr>
+        <w:t>V1 = 5[V]</w:t>
+      </w:r>
+    </w:p>
+    <w:p>
+      <w:r>
+        <w:t>V2 = 4.2[V] omdat er 0.8</w:t>
+      </w:r>
+      <w:r>
+        <w:t>[V]</w:t>
+      </w:r>
+      <w:r>
+        <w:t xml:space="preserve"> valt over de diode</w:t>
+      </w:r>
+    </w:p>
+    <w:p>
+      <w:r>
+        <w:t>Er valt dus 4.2[V] over VR2</w:t>
+      </w:r>
+    </w:p>
+    <w:p>
+      <w:pPr>
+        <w:rPr>
+          <w:lang w:val="en-US"/>
+        </w:rPr>
+      </w:pPr>
+      <w:r>
+        <w:rPr>
+          <w:lang w:val="en-US"/>
+        </w:rPr>
+        <w:t>4.2[V]/1000000[Ohm] = 0.0000042[A</w:t>
+      </w:r>
+      <w:r>
+        <w:rPr>
+          <w:lang w:val="en-US"/>
+        </w:rPr>
+        <w:t>]</w:t>
+      </w:r>
+    </w:p>
+    <w:p>
+      <w:pPr>
+        <w:rPr>
+          <w:b/>
+          <w:bCs/>
+        </w:rPr>
+      </w:pPr>
+      <w:r>
+        <w:rPr>
+          <w:lang w:val="en-US"/>
+        </w:rPr>
+        <w:t>De stroom is 4.2</w:t>
+      </w:r>
+      <w:r>
+        <w:rPr>
+          <w:b/>
+          <w:bCs/>
+        </w:rPr>
+        <w:t>[µA]</w:t>
+      </w:r>
+    </w:p>
+    <w:p>
+      <w:pPr>
+        <w:rPr>
+          <w:lang w:val="en-US"/>
+        </w:rPr>
+      </w:pPr>
+    </w:p>
+    <w:p>
+      <w:pPr>
         <w:pStyle w:val="Kop3"/>
-      </w:pPr>
-      <w:r>
-        <w:lastRenderedPageBreak/>
+        <w:rPr>
+          <w:lang w:val="en-US"/>
+        </w:rPr>
+      </w:pPr>
+      <w:r>
+        <w:rPr>
+          <w:lang w:val="en-US"/>
+        </w:rPr>
         <w:t>Opgave 5</w:t>
       </w:r>
       <w:r>
-        <w:t xml:space="preserve"> - </w:t>
-      </w:r>
-      <w:proofErr w:type="spellStart"/>
-      <w:r>
-        <w:t>Darlington</w:t>
-      </w:r>
-      <w:proofErr w:type="spellEnd"/>
+        <w:rPr>
+          <w:lang w:val="en-US"/>
+        </w:rPr>
+        <w:t xml:space="preserve"> - Darlington</w:t>
+      </w:r>
     </w:p>
     <w:p>
       <w:pPr>
@@ -1730,14 +2057,12 @@
           <w:numId w:val="24"/>
         </w:numPr>
       </w:pPr>
-      <w:proofErr w:type="spellStart"/>
       <w:r>
         <w:t>V</w:t>
       </w:r>
       <w:r>
         <w:t>pow</w:t>
       </w:r>
-      <w:proofErr w:type="spellEnd"/>
       <w:r>
         <w:t xml:space="preserve"> = 5V</w:t>
       </w:r>
@@ -1772,15 +2097,7 @@
         <w:t xml:space="preserve">RM = </w:t>
       </w:r>
       <w:r>
-        <w:t xml:space="preserve">2Ohm </w:t>
-      </w:r>
-      <w:proofErr w:type="gramStart"/>
-      <w:r>
-        <w:t xml:space="preserve">   (</w:t>
-      </w:r>
-      <w:proofErr w:type="gramEnd"/>
-      <w:r>
-        <w:t>we benaderen de motor met een weerstand RM)</w:t>
+        <w:t>2Ohm    (we benaderen de motor met een weerstand RM)</w:t>
       </w:r>
     </w:p>
     <w:p>
@@ -1792,19 +2109,15 @@
         </w:numPr>
       </w:pPr>
       <w:r>
+        <w:lastRenderedPageBreak/>
         <w:t>Ga uit van een eenvoudig transistormodel</w:t>
       </w:r>
       <w:r>
-        <w:t xml:space="preserve"> voor de </w:t>
-      </w:r>
-      <w:proofErr w:type="spellStart"/>
-      <w:r>
-        <w:t>NPN</w:t>
+        <w:t xml:space="preserve"> voor de NPN</w:t>
       </w:r>
       <w:r>
         <w:t>s</w:t>
       </w:r>
-      <w:proofErr w:type="spellEnd"/>
     </w:p>
     <w:p>
       <w:pPr>
@@ -1850,13 +2163,8 @@
           <w:numId w:val="24"/>
         </w:numPr>
       </w:pPr>
-      <w:proofErr w:type="spellStart"/>
-      <w:r>
-        <w:t>Beta</w:t>
-      </w:r>
-      <w:proofErr w:type="spellEnd"/>
-      <w:r>
-        <w:t>, d</w:t>
+      <w:r>
+        <w:t>Beta, d</w:t>
       </w:r>
       <w:r>
         <w:t xml:space="preserve">e </w:t>
@@ -1879,15 +2187,7 @@
     </w:p>
     <w:p>
       <w:r>
-        <w:t xml:space="preserve">              (</w:t>
-      </w:r>
-      <w:proofErr w:type="gramStart"/>
-      <w:r>
-        <w:t>dergelijke</w:t>
-      </w:r>
-      <w:proofErr w:type="gramEnd"/>
-      <w:r>
-        <w:t xml:space="preserve"> aannames zijn in het algemeen valide, zolang </w:t>
+        <w:t xml:space="preserve">              (dergelijke aannames zijn in het algemeen valide, zolang </w:t>
       </w:r>
       <w:r>
         <w:t>de transistor groot genoeg is.</w:t>
@@ -1966,6 +2266,22 @@
         </w:rPr>
         <w:t>vervangen door een draadverbinding? Waarom?</w:t>
       </w:r>
+    </w:p>
+    <w:p>
+      <w:r>
+        <w:t>Nee er gaat niets mis, h</w:t>
+      </w:r>
+      <w:r>
+        <w:t>ij heeft alleen niet zo veel nodig</w:t>
+      </w:r>
+    </w:p>
+    <w:p>
+      <w:pPr>
+        <w:rPr>
+          <w:b/>
+          <w:bCs/>
+        </w:rPr>
+      </w:pPr>
       <w:r>
         <w:rPr>
           <w:b/>
@@ -2043,6 +2359,91 @@
         </w:rPr>
         <w:t>, hoeveel stroom loopt er dan door motor M?</w:t>
       </w:r>
+    </w:p>
+    <w:p>
+      <w:r>
+        <w:t>5[v] – Ib1*100000000 – 0.8[v] – 0.8[v] = 0</w:t>
+      </w:r>
+    </w:p>
+    <w:p>
+      <w:r>
+        <w:t>3.4[v] – Ib1*100000000 = 0</w:t>
+      </w:r>
+    </w:p>
+    <w:p>
+      <w:r>
+        <w:t>-Ib1*100000000 = -3.4[v]</w:t>
+      </w:r>
+    </w:p>
+    <w:p>
+      <w:r>
+        <w:t>Ib1 = 3.4/100000000 = 34[nA]</w:t>
+      </w:r>
+    </w:p>
+    <w:p>
+      <w:r>
+        <w:t>Ic1 = 100 * 34[nA] = 3,4[mA]</w:t>
+      </w:r>
+    </w:p>
+    <w:p>
+      <w:r>
+        <w:t>Ie1 = Ib1 + Ic1 = 3,434[mA]</w:t>
+      </w:r>
+    </w:p>
+    <w:p>
+      <w:r>
+        <w:t>Ib2 = 3,434[mA]</w:t>
+      </w:r>
+    </w:p>
+    <w:p>
+      <w:r>
+        <w:t>Ic2 = 100 * 3,434 = 343,4[mA]</w:t>
+      </w:r>
+    </w:p>
+    <w:p>
+      <w:r>
+        <w:t>Ie2 = 346.834[mA]</w:t>
+      </w:r>
+    </w:p>
+    <w:p/>
+    <w:p>
+      <w:r>
+        <w:t>Ic1 + Ic2 = 346.8[mA] = 0.35[A]</w:t>
+      </w:r>
+    </w:p>
+    <w:p>
+      <w:r>
+        <w:t>Dus er loopt 0.35[A] over de motor</w:t>
+      </w:r>
+    </w:p>
+    <w:p>
+      <w:r>
+        <w:t>Maar dit kan toch niet wand het is maar een 5V power suply en 0.35*20 is 7</w:t>
+      </w:r>
+    </w:p>
+    <w:p>
+      <w:r>
+        <w:t xml:space="preserve">Dus er loopt zo veel </w:t>
+      </w:r>
+      <w:r>
+        <w:t>ampère</w:t>
+      </w:r>
+      <w:r>
+        <w:t xml:space="preserve"> op als de power kan geven</w:t>
+      </w:r>
+    </w:p>
+    <w:p>
+      <w:r>
+        <w:t>Dat is 5/20 = 0.25[A]</w:t>
+      </w:r>
+    </w:p>
+    <w:p>
+      <w:pPr>
+        <w:rPr>
+          <w:b/>
+          <w:bCs/>
+        </w:rPr>
+      </w:pPr>
       <w:r>
         <w:rPr>
           <w:b/>
@@ -2050,11 +2451,27 @@
         </w:rPr>
         <w:br/>
       </w:r>
-      <w:r>
-        <w:rPr>
-          <w:b/>
-          <w:bCs/>
-        </w:rPr>
+    </w:p>
+    <w:p>
+      <w:pPr>
+        <w:rPr>
+          <w:b/>
+          <w:bCs/>
+        </w:rPr>
+      </w:pPr>
+      <w:r>
+        <w:rPr>
+          <w:b/>
+          <w:bCs/>
+        </w:rPr>
+        <w:br w:type="page"/>
+      </w:r>
+      <w:r>
+        <w:rPr>
+          <w:b/>
+          <w:bCs/>
+        </w:rPr>
+        <w:lastRenderedPageBreak/>
         <w:t xml:space="preserve">Vraag </w:t>
       </w:r>
       <w:r>
@@ -2071,6 +2488,13 @@
         </w:rPr>
         <w:t>: Stel dat R1 = 1kOhm, hoeveel stroom loopt er dan door motor M?</w:t>
       </w:r>
+    </w:p>
+    <w:p>
+      <w:r>
+        <w:t>Hier kom ik door het uitvoeren van dezelfde berkeningen op 30.774[A] uit, dit kan natuurlijk ook niet en is dus ook 0.25[A]</w:t>
+      </w:r>
+    </w:p>
+    <w:p>
       <w:r>
         <w:rPr>
           <w:b/>
@@ -2189,6 +2613,13 @@
       <w:r>
         <w:t>Hint: check “Absolute Maximum Ratings”)</w:t>
       </w:r>
+    </w:p>
+    <w:p>
+      <w:r>
+        <w:t>De colercor curent mag niet hoger dan 100[mA] en dit is 300 nogwat dus dat kan die niet aan</w:t>
+      </w:r>
+    </w:p>
+    <w:p>
       <w:r>
         <w:br/>
       </w:r>
@@ -2272,49 +2703,85 @@
         <w:t>de grafiek</w:t>
       </w:r>
       <w:r>
-        <w:t xml:space="preserve"> “Collector-emitter </w:t>
-      </w:r>
-      <w:proofErr w:type="spellStart"/>
-      <w:r>
-        <w:t>saturation</w:t>
-      </w:r>
-      <w:proofErr w:type="spellEnd"/>
-      <w:r>
-        <w:t xml:space="preserve"> voltage”</w:t>
+        <w:t xml:space="preserve"> “Collector-emitter saturation voltage”</w:t>
       </w:r>
       <w:r>
         <w:t>)</w:t>
       </w:r>
     </w:p>
     <w:p>
+      <w:r>
+        <w:t xml:space="preserve">Er kan max meer door het </w:t>
+      </w:r>
+      <w:r>
+        <w:t>nieuwe model dus dan is dat ook hoger wand we zitten aan de max</w:t>
+      </w:r>
+    </w:p>
+    <w:p/>
+    <w:p/>
+    <w:p>
+      <w:pPr>
+        <w:rPr>
+          <w:b/>
+          <w:bCs/>
+        </w:rPr>
+      </w:pPr>
+    </w:p>
+    <w:p>
       <w:pPr>
         <w:pStyle w:val="Kop1"/>
-      </w:pPr>
-      <w:r>
-        <w:lastRenderedPageBreak/>
+        <w:rPr>
+          <w:lang w:val="en-US"/>
+        </w:rPr>
+      </w:pPr>
+      <w:r>
+        <w:rPr>
+          <w:lang w:val="en-US"/>
+        </w:rPr>
         <w:t>Bonus</w:t>
       </w:r>
       <w:r>
+        <w:rPr>
+          <w:lang w:val="en-US"/>
+        </w:rPr>
         <w:t>o</w:t>
       </w:r>
       <w:r>
+        <w:rPr>
+          <w:lang w:val="en-US"/>
+        </w:rPr>
         <w:t>pgaven</w:t>
       </w:r>
       <w:r>
+        <w:rPr>
+          <w:lang w:val="en-US"/>
+        </w:rPr>
         <w:t xml:space="preserve"> (optioneel)</w:t>
       </w:r>
     </w:p>
     <w:p>
       <w:pPr>
         <w:pStyle w:val="Kop3"/>
-      </w:pPr>
-      <w:r>
+        <w:rPr>
+          <w:lang w:val="en-US"/>
+        </w:rPr>
+      </w:pPr>
+      <w:r>
+        <w:rPr>
+          <w:lang w:val="en-US"/>
+        </w:rPr>
         <w:t>Bonuso</w:t>
       </w:r>
       <w:r>
+        <w:rPr>
+          <w:lang w:val="en-US"/>
+        </w:rPr>
         <w:t xml:space="preserve">pgave </w:t>
       </w:r>
       <w:r>
+        <w:rPr>
+          <w:lang w:val="en-US"/>
+        </w:rPr>
         <w:t>1</w:t>
       </w:r>
     </w:p>
@@ -2386,13 +2853,8 @@
           <w:numId w:val="24"/>
         </w:numPr>
       </w:pPr>
-      <w:proofErr w:type="spellStart"/>
-      <w:r>
-        <w:t>Vsup</w:t>
-      </w:r>
-      <w:proofErr w:type="spellEnd"/>
-      <w:r>
-        <w:t xml:space="preserve"> = </w:t>
+      <w:r>
+        <w:t xml:space="preserve">Vsup = </w:t>
       </w:r>
       <w:r>
         <w:t>4</w:t>
@@ -2466,15 +2928,7 @@
         <w:br/>
       </w:r>
       <w:r>
-        <w:t xml:space="preserve">een </w:t>
-      </w:r>
-      <w:proofErr w:type="spellStart"/>
-      <w:r>
-        <w:t>stroomvoerende</w:t>
-      </w:r>
-      <w:proofErr w:type="spellEnd"/>
-      <w:r>
-        <w:t xml:space="preserve"> diode mag je als </w:t>
+        <w:t xml:space="preserve">een stroomvoerende diode mag je als </w:t>
       </w:r>
       <w:r>
         <w:t xml:space="preserve">0.8V spanningsbron </w:t>
@@ -2535,6 +2989,7 @@
         <w:pStyle w:val="Kop1"/>
       </w:pPr>
       <w:r>
+        <w:lastRenderedPageBreak/>
         <w:t>Voorbeeldopgave</w:t>
       </w:r>
       <w:r>
@@ -2552,13 +3007,8 @@
         <w:t>Lesopgave 1</w:t>
       </w:r>
       <w:r>
-        <w:t xml:space="preserve"> - </w:t>
-      </w:r>
-      <w:proofErr w:type="spellStart"/>
-      <w:r>
-        <w:t>Darlington</w:t>
-      </w:r>
-      <w:proofErr w:type="spellEnd"/>
+        <w:t xml:space="preserve"> - Darlington</w:t>
+      </w:r>
     </w:p>
     <w:p>
       <w:pPr>
@@ -2634,13 +3084,8 @@
           <w:numId w:val="24"/>
         </w:numPr>
       </w:pPr>
-      <w:proofErr w:type="spellStart"/>
-      <w:r>
-        <w:t>Vpow</w:t>
-      </w:r>
-      <w:proofErr w:type="spellEnd"/>
-      <w:r>
-        <w:t xml:space="preserve"> = 5V</w:t>
+      <w:r>
+        <w:t>Vpow = 5V</w:t>
       </w:r>
     </w:p>
     <w:p>
@@ -2664,15 +3109,7 @@
         </w:numPr>
       </w:pPr>
       <w:r>
-        <w:t xml:space="preserve">RM = 2Ohm </w:t>
-      </w:r>
-      <w:proofErr w:type="gramStart"/>
-      <w:r>
-        <w:t xml:space="preserve">   (</w:t>
-      </w:r>
-      <w:proofErr w:type="gramEnd"/>
-      <w:r>
-        <w:t>we benaderen de motor met een weerstand RM)</w:t>
+        <w:t>RM = 2Ohm    (we benaderen de motor met een weerstand RM)</w:t>
       </w:r>
     </w:p>
     <w:p>
@@ -2684,13 +3121,8 @@
         </w:numPr>
       </w:pPr>
       <w:r>
-        <w:t xml:space="preserve">Ga uit van een eenvoudig transistormodel voor de </w:t>
-      </w:r>
-      <w:proofErr w:type="spellStart"/>
-      <w:r>
-        <w:t>NPNs</w:t>
-      </w:r>
-      <w:proofErr w:type="spellEnd"/>
+        <w:t>Ga uit van een eenvoudig transistormodel voor de NPNs</w:t>
+      </w:r>
     </w:p>
     <w:p>
       <w:pPr>
@@ -2713,7 +3145,6 @@
         </w:numPr>
       </w:pPr>
       <w:r>
-        <w:lastRenderedPageBreak/>
         <w:t>De verzadigingsspanning (de kleinst mogelijke Collector-Emitterspanning) bedraagt 0.2V.</w:t>
       </w:r>
     </w:p>
@@ -2725,13 +3156,8 @@
           <w:numId w:val="24"/>
         </w:numPr>
       </w:pPr>
-      <w:proofErr w:type="spellStart"/>
-      <w:r>
-        <w:t>Beta</w:t>
-      </w:r>
-      <w:proofErr w:type="spellEnd"/>
-      <w:r>
-        <w:t xml:space="preserve">, de stroomversterking Ic/Ib = 100 </w:t>
+      <w:r>
+        <w:t xml:space="preserve">Beta, de stroomversterking Ic/Ib = 100 </w:t>
       </w:r>
       <w:r>
         <w:br/>
@@ -2740,15 +3166,7 @@
     </w:p>
     <w:p>
       <w:r>
-        <w:t xml:space="preserve">              (</w:t>
-      </w:r>
-      <w:proofErr w:type="gramStart"/>
-      <w:r>
-        <w:t>dergelijke</w:t>
-      </w:r>
-      <w:proofErr w:type="gramEnd"/>
-      <w:r>
-        <w:t xml:space="preserve"> aannames zijn in het algemeen valide, zolang de transistor groot genoeg is.</w:t>
+        <w:t xml:space="preserve">              (dergelijke aannames zijn in het algemeen valide, zolang de transistor groot genoeg is.</w:t>
       </w:r>
       <w:r>
         <w:br/>

</xml_diff>

<commit_message>
opdacht 6 gemaakt 5 moet nog
</commit_message>
<xml_diff>
--- a/Weekopdachten/Opgaven Basis Electronica_Recap_Calc.docx
+++ b/Weekopdachten/Opgaven Basis Electronica_Recap_Calc.docx
@@ -12,13 +12,27 @@
         <w:rPr>
           <w:b/>
         </w:rPr>
-        <w:t xml:space="preserve">Jouw naam: </w:t>
-      </w:r>
-      <w:r>
-        <w:rPr>
-          <w:b/>
-        </w:rPr>
-        <w:t xml:space="preserve"> Daphne Annink</w:t>
+        <w:t xml:space="preserve">Jouw </w:t>
+      </w:r>
+      <w:proofErr w:type="gramStart"/>
+      <w:r>
+        <w:rPr>
+          <w:b/>
+        </w:rPr>
+        <w:t xml:space="preserve">naam: </w:t>
+      </w:r>
+      <w:r>
+        <w:rPr>
+          <w:b/>
+        </w:rPr>
+        <w:t xml:space="preserve"> Daphne</w:t>
+      </w:r>
+      <w:proofErr w:type="gramEnd"/>
+      <w:r>
+        <w:rPr>
+          <w:b/>
+        </w:rPr>
+        <w:t xml:space="preserve"> Annink</w:t>
       </w:r>
     </w:p>
     <w:p>
@@ -26,8 +40,13 @@
         <w:pStyle w:val="Titel"/>
       </w:pPr>
       <w:r>
-        <w:t>Practica Basis Electronica</w:t>
-      </w:r>
+        <w:t xml:space="preserve">Practica Basis </w:t>
+      </w:r>
+      <w:proofErr w:type="spellStart"/>
+      <w:r>
+        <w:t>Electronica</w:t>
+      </w:r>
+      <w:proofErr w:type="spellEnd"/>
     </w:p>
     <w:p>
       <w:pPr>
@@ -48,7 +67,15 @@
         <w:t>li</w:t>
       </w:r>
       <w:r>
-        <w:t>gt op het maken van kleine berekeningen aan electrische circuits.</w:t>
+        <w:t xml:space="preserve">gt op het maken van kleine berekeningen aan </w:t>
+      </w:r>
+      <w:proofErr w:type="spellStart"/>
+      <w:r>
+        <w:t>electrische</w:t>
+      </w:r>
+      <w:proofErr w:type="spellEnd"/>
+      <w:r>
+        <w:t xml:space="preserve"> circuits.</w:t>
       </w:r>
       <w:r>
         <w:br/>
@@ -167,8 +194,13 @@
           <w:numId w:val="23"/>
         </w:numPr>
       </w:pPr>
-      <w:r>
-        <w:t xml:space="preserve">Vsup = </w:t>
+      <w:proofErr w:type="spellStart"/>
+      <w:r>
+        <w:t>Vsup</w:t>
+      </w:r>
+      <w:proofErr w:type="spellEnd"/>
+      <w:r>
+        <w:t xml:space="preserve"> = </w:t>
       </w:r>
       <w:r>
         <w:t>6</w:t>
@@ -244,7 +276,23 @@
           <w:b/>
           <w:bCs/>
         </w:rPr>
-        <w:t xml:space="preserve">oe groot is knooppuntsspanning </w:t>
+        <w:t xml:space="preserve">oe groot is </w:t>
+      </w:r>
+      <w:proofErr w:type="spellStart"/>
+      <w:r>
+        <w:rPr>
+          <w:b/>
+          <w:bCs/>
+        </w:rPr>
+        <w:t>knooppuntsspanning</w:t>
+      </w:r>
+      <w:proofErr w:type="spellEnd"/>
+      <w:r>
+        <w:rPr>
+          <w:b/>
+          <w:bCs/>
+        </w:rPr>
+        <w:t xml:space="preserve"> </w:t>
       </w:r>
       <w:r>
         <w:rPr>
@@ -746,7 +794,23 @@
           <w:b/>
           <w:bCs/>
         </w:rPr>
-        <w:t xml:space="preserve"> door VSup?</w:t>
+        <w:t xml:space="preserve"> door </w:t>
+      </w:r>
+      <w:proofErr w:type="spellStart"/>
+      <w:r>
+        <w:rPr>
+          <w:b/>
+          <w:bCs/>
+        </w:rPr>
+        <w:t>VSup</w:t>
+      </w:r>
+      <w:proofErr w:type="spellEnd"/>
+      <w:r>
+        <w:rPr>
+          <w:b/>
+          <w:bCs/>
+        </w:rPr>
+        <w:t>?</w:t>
       </w:r>
     </w:p>
     <w:p>
@@ -826,7 +890,23 @@
           <w:b/>
           <w:bCs/>
         </w:rPr>
-        <w:t xml:space="preserve">Stel dat Vsup een batterij is met een capaciteit van </w:t>
+        <w:t xml:space="preserve">Stel dat </w:t>
+      </w:r>
+      <w:proofErr w:type="spellStart"/>
+      <w:r>
+        <w:rPr>
+          <w:b/>
+          <w:bCs/>
+        </w:rPr>
+        <w:t>Vsup</w:t>
+      </w:r>
+      <w:proofErr w:type="spellEnd"/>
+      <w:r>
+        <w:rPr>
+          <w:b/>
+          <w:bCs/>
+        </w:rPr>
+        <w:t xml:space="preserve"> een batterij is met een capaciteit van </w:t>
       </w:r>
       <w:r>
         <w:rPr>
@@ -848,22 +928,54 @@
           <w:b/>
           <w:bCs/>
         </w:rPr>
-        <w:t>duurt het dan voordat de batterij vanuit vol naar helemaal leeg loopt?</w:t>
-      </w:r>
-    </w:p>
-    <w:p>
-      <w:pPr>
-        <w:rPr>
-          <w:b/>
-          <w:bCs/>
-        </w:rPr>
-      </w:pPr>
-      <w:r>
-        <w:rPr>
-          <w:b/>
-          <w:bCs/>
-        </w:rPr>
-        <w:t>3500[mAh] -&gt; 3,5[Ah] /0.909 [A]= 3,85 [h]</w:t>
+        <w:t xml:space="preserve">duurt het dan voordat de batterij vanuit vol naar helemaal </w:t>
+      </w:r>
+      <w:proofErr w:type="gramStart"/>
+      <w:r>
+        <w:rPr>
+          <w:b/>
+          <w:bCs/>
+        </w:rPr>
+        <w:t>leeg loopt</w:t>
+      </w:r>
+      <w:proofErr w:type="gramEnd"/>
+      <w:r>
+        <w:rPr>
+          <w:b/>
+          <w:bCs/>
+        </w:rPr>
+        <w:t>?</w:t>
+      </w:r>
+    </w:p>
+    <w:p>
+      <w:pPr>
+        <w:rPr>
+          <w:b/>
+          <w:bCs/>
+        </w:rPr>
+      </w:pPr>
+      <w:r>
+        <w:rPr>
+          <w:b/>
+          <w:bCs/>
+        </w:rPr>
+        <w:t>3500[</w:t>
+      </w:r>
+      <w:proofErr w:type="spellStart"/>
+      <w:r>
+        <w:rPr>
+          <w:b/>
+          <w:bCs/>
+        </w:rPr>
+        <w:t>mAh</w:t>
+      </w:r>
+      <w:proofErr w:type="spellEnd"/>
+      <w:r>
+        <w:rPr>
+          <w:b/>
+          <w:bCs/>
+        </w:rPr>
+        <w:t>] -&gt; 3,5[Ah] /0.909 [A]= 3,85 [h]</w:t>
       </w:r>
     </w:p>
     <w:p>
@@ -893,7 +1005,23 @@
           <w:b/>
           <w:bCs/>
         </w:rPr>
-        <w:t>: Stel dat we voor Vsup een</w:t>
+        <w:t xml:space="preserve">: Stel dat we voor </w:t>
+      </w:r>
+      <w:proofErr w:type="spellStart"/>
+      <w:r>
+        <w:rPr>
+          <w:b/>
+          <w:bCs/>
+        </w:rPr>
+        <w:t>Vsup</w:t>
+      </w:r>
+      <w:proofErr w:type="spellEnd"/>
+      <w:r>
+        <w:rPr>
+          <w:b/>
+          <w:bCs/>
+        </w:rPr>
+        <w:t xml:space="preserve"> een</w:t>
       </w:r>
       <w:r>
         <w:rPr>
@@ -939,6 +1067,7 @@
         </w:rPr>
         <w:t>(</w:t>
       </w:r>
+      <w:proofErr w:type="spellStart"/>
       <w:r>
         <w:rPr>
           <w:b/>
@@ -960,6 +1089,7 @@
         </w:rPr>
         <w:t>up</w:t>
       </w:r>
+      <w:proofErr w:type="spellEnd"/>
       <w:r>
         <w:rPr>
           <w:b/>
@@ -987,12 +1117,14 @@
         <w:rPr>
           <w:b/>
           <w:bCs/>
-        </w:rPr>
-      </w:pPr>
-      <w:r>
-        <w:rPr>
-          <w:b/>
-          <w:bCs/>
+          <w:lang w:val="en-US"/>
+        </w:rPr>
+      </w:pPr>
+      <w:r>
+        <w:rPr>
+          <w:b/>
+          <w:bCs/>
+          <w:lang w:val="en-US"/>
         </w:rPr>
         <w:t>P = I * V</w:t>
       </w:r>
@@ -1002,12 +1134,14 @@
         <w:rPr>
           <w:b/>
           <w:bCs/>
-        </w:rPr>
-      </w:pPr>
-      <w:r>
-        <w:rPr>
-          <w:b/>
-          <w:bCs/>
+          <w:lang w:val="en-US"/>
+        </w:rPr>
+      </w:pPr>
+      <w:r>
+        <w:rPr>
+          <w:b/>
+          <w:bCs/>
+          <w:lang w:val="en-US"/>
         </w:rPr>
         <w:t>0.909[A] * 6[V] = 5.45[W]</w:t>
       </w:r>
@@ -1015,6 +1149,7 @@
         <w:rPr>
           <w:b/>
           <w:bCs/>
+          <w:lang w:val="en-US"/>
         </w:rPr>
         <w:br/>
       </w:r>
@@ -1022,12 +1157,23 @@
     <w:p>
       <w:pPr>
         <w:pStyle w:val="Kop3"/>
-      </w:pPr>
-      <w:r>
-        <w:t>Op</w:t>
-      </w:r>
-      <w:r>
-        <w:t xml:space="preserve">gave 2: </w:t>
+        <w:rPr>
+          <w:lang w:val="en-US"/>
+        </w:rPr>
+      </w:pPr>
+      <w:proofErr w:type="spellStart"/>
+      <w:r>
+        <w:rPr>
+          <w:lang w:val="en-US"/>
+        </w:rPr>
+        <w:t>Opgave</w:t>
+      </w:r>
+      <w:proofErr w:type="spellEnd"/>
+      <w:r>
+        <w:rPr>
+          <w:lang w:val="en-US"/>
+        </w:rPr>
+        <w:t xml:space="preserve"> 2: </w:t>
       </w:r>
     </w:p>
     <w:p>
@@ -1103,8 +1249,13 @@
           <w:numId w:val="23"/>
         </w:numPr>
       </w:pPr>
-      <w:r>
-        <w:t xml:space="preserve">Vsup = </w:t>
+      <w:proofErr w:type="spellStart"/>
+      <w:r>
+        <w:t>Vsup</w:t>
+      </w:r>
+      <w:proofErr w:type="spellEnd"/>
+      <w:r>
+        <w:t xml:space="preserve"> = </w:t>
       </w:r>
       <w:r>
         <w:t>5</w:t>
@@ -1389,7 +1540,15 @@
           <w:b/>
           <w:bCs/>
         </w:rPr>
-        <w:t>V2 = 3.3V en de stroom I</w:t>
+        <w:t xml:space="preserve">V2 = 3.3V en de stroom </w:t>
+      </w:r>
+      <w:proofErr w:type="spellStart"/>
+      <w:r>
+        <w:rPr>
+          <w:b/>
+          <w:bCs/>
+        </w:rPr>
+        <w:t>I</w:t>
       </w:r>
       <w:r>
         <w:rPr>
@@ -1405,6 +1564,7 @@
         </w:rPr>
         <w:t>up</w:t>
       </w:r>
+      <w:proofErr w:type="spellEnd"/>
       <w:r>
         <w:rPr>
           <w:b/>
@@ -1491,22 +1651,86 @@
           <w:b/>
           <w:bCs/>
         </w:rPr>
-        <w:t>R1 = 5000000 / 3 /1000000= 1.6[MOhm]</w:t>
-      </w:r>
-    </w:p>
-    <w:p>
-      <w:pPr>
-        <w:rPr>
-          <w:b/>
-          <w:bCs/>
-        </w:rPr>
-      </w:pPr>
-      <w:r>
-        <w:rPr>
-          <w:b/>
-          <w:bCs/>
-        </w:rPr>
-        <w:t>R2 = 5000000 / 3 * 2 / 1000000 = 3,3[MOhm]</w:t>
+        <w:t xml:space="preserve">R1 = </w:t>
+      </w:r>
+      <w:proofErr w:type="gramStart"/>
+      <w:r>
+        <w:rPr>
+          <w:b/>
+          <w:bCs/>
+        </w:rPr>
+        <w:t>5000000 /</w:t>
+      </w:r>
+      <w:proofErr w:type="gramEnd"/>
+      <w:r>
+        <w:rPr>
+          <w:b/>
+          <w:bCs/>
+        </w:rPr>
+        <w:t xml:space="preserve"> 3 /1000000= 1.6[</w:t>
+      </w:r>
+      <w:proofErr w:type="spellStart"/>
+      <w:r>
+        <w:rPr>
+          <w:b/>
+          <w:bCs/>
+        </w:rPr>
+        <w:t>MOhm</w:t>
+      </w:r>
+      <w:proofErr w:type="spellEnd"/>
+      <w:r>
+        <w:rPr>
+          <w:b/>
+          <w:bCs/>
+        </w:rPr>
+        <w:t>]</w:t>
+      </w:r>
+    </w:p>
+    <w:p>
+      <w:pPr>
+        <w:rPr>
+          <w:b/>
+          <w:bCs/>
+        </w:rPr>
+      </w:pPr>
+      <w:r>
+        <w:rPr>
+          <w:b/>
+          <w:bCs/>
+        </w:rPr>
+        <w:t xml:space="preserve">R2 = </w:t>
+      </w:r>
+      <w:proofErr w:type="gramStart"/>
+      <w:r>
+        <w:rPr>
+          <w:b/>
+          <w:bCs/>
+        </w:rPr>
+        <w:t>5000000 /</w:t>
+      </w:r>
+      <w:proofErr w:type="gramEnd"/>
+      <w:r>
+        <w:rPr>
+          <w:b/>
+          <w:bCs/>
+        </w:rPr>
+        <w:t xml:space="preserve"> 3 * 2 / 1000000 = 3,3[</w:t>
+      </w:r>
+      <w:proofErr w:type="spellStart"/>
+      <w:r>
+        <w:rPr>
+          <w:b/>
+          <w:bCs/>
+        </w:rPr>
+        <w:t>MOhm</w:t>
+      </w:r>
+      <w:proofErr w:type="spellEnd"/>
+      <w:r>
+        <w:rPr>
+          <w:b/>
+          <w:bCs/>
+        </w:rPr>
+        <w:t>]</w:t>
       </w:r>
     </w:p>
     <w:p>
@@ -1527,7 +1751,15 @@
     </w:p>
     <w:p>
       <w:r>
-        <w:t>Je mag er bij onderstaande opgaven vanuit gaan dat over een stroomvoerende diode 0.8V valt.</w:t>
+        <w:t xml:space="preserve">Je mag er bij onderstaande opgaven vanuit gaan dat over een </w:t>
+      </w:r>
+      <w:proofErr w:type="spellStart"/>
+      <w:r>
+        <w:t>stroomvoerende</w:t>
+      </w:r>
+      <w:proofErr w:type="spellEnd"/>
+      <w:r>
+        <w:t xml:space="preserve"> diode 0.8V valt.</w:t>
       </w:r>
       <w:r>
         <w:br/>
@@ -1619,8 +1851,13 @@
           <w:numId w:val="24"/>
         </w:numPr>
       </w:pPr>
-      <w:r>
-        <w:t>Vsup = 5V</w:t>
+      <w:proofErr w:type="spellStart"/>
+      <w:r>
+        <w:t>Vsup</w:t>
+      </w:r>
+      <w:proofErr w:type="spellEnd"/>
+      <w:r>
+        <w:t xml:space="preserve"> = 5V</w:t>
       </w:r>
     </w:p>
     <w:p>
@@ -1702,21 +1939,7 @@
           <w:b/>
           <w:bCs/>
         </w:rPr>
-        <w:t>2.5[</w:t>
-      </w:r>
-      <w:r>
-        <w:rPr>
-          <w:b/>
-          <w:bCs/>
-        </w:rPr>
-        <w:t>µ</w:t>
-      </w:r>
-      <w:r>
-        <w:rPr>
-          <w:b/>
-          <w:bCs/>
-        </w:rPr>
-        <w:t>A]</w:t>
+        <w:t>2.5[µA]</w:t>
       </w:r>
     </w:p>
     <w:p>
@@ -1814,8 +2037,13 @@
           <w:numId w:val="24"/>
         </w:numPr>
       </w:pPr>
-      <w:r>
-        <w:t>Vsup = 5V</w:t>
+      <w:proofErr w:type="spellStart"/>
+      <w:r>
+        <w:t>Vsup</w:t>
+      </w:r>
+      <w:proofErr w:type="spellEnd"/>
+      <w:r>
+        <w:t xml:space="preserve"> = 5V</w:t>
       </w:r>
     </w:p>
     <w:p>
@@ -1886,6 +2114,27 @@
       </w:r>
     </w:p>
     <w:p>
+      <w:r>
+        <w:t>V1 = 5[V]</w:t>
+      </w:r>
+    </w:p>
+    <w:p>
+      <w:r>
+        <w:t>V2 = 4.2[V] omdat er 0.8</w:t>
+      </w:r>
+      <w:r>
+        <w:t>[V]</w:t>
+      </w:r>
+      <w:r>
+        <w:t xml:space="preserve"> valt over de diode</w:t>
+      </w:r>
+    </w:p>
+    <w:p>
+      <w:r>
+        <w:t>Er valt dus 4.2[V] over VR2</w:t>
+      </w:r>
+    </w:p>
+    <w:p>
       <w:pPr>
         <w:rPr>
           <w:lang w:val="en-US"/>
@@ -1895,61 +2144,48 @@
         <w:rPr>
           <w:lang w:val="en-US"/>
         </w:rPr>
-        <w:t>V1 = 5[V]</w:t>
-      </w:r>
-    </w:p>
-    <w:p>
-      <w:r>
-        <w:t>V2 = 4.2[V] omdat er 0.8</w:t>
-      </w:r>
-      <w:r>
-        <w:t>[V]</w:t>
-      </w:r>
-      <w:r>
-        <w:t xml:space="preserve"> valt over de diode</w:t>
-      </w:r>
-    </w:p>
-    <w:p>
-      <w:r>
-        <w:t>Er valt dus 4.2[V] over VR2</w:t>
-      </w:r>
-    </w:p>
-    <w:p>
-      <w:pPr>
+        <w:t>4.2[V]/1000000[Ohm] = 0.0000042[A</w:t>
+      </w:r>
+      <w:r>
         <w:rPr>
           <w:lang w:val="en-US"/>
         </w:rPr>
-      </w:pPr>
-      <w:r>
-        <w:rPr>
+        <w:t>]</w:t>
+      </w:r>
+    </w:p>
+    <w:p>
+      <w:pPr>
+        <w:rPr>
+          <w:b/>
+          <w:bCs/>
           <w:lang w:val="en-US"/>
         </w:rPr>
-        <w:t>4.2[V]/1000000[Ohm] = 0.0000042[A</w:t>
-      </w:r>
+      </w:pPr>
       <w:r>
         <w:rPr>
           <w:lang w:val="en-US"/>
         </w:rPr>
-        <w:t>]</w:t>
-      </w:r>
-    </w:p>
-    <w:p>
-      <w:pPr>
-        <w:rPr>
-          <w:b/>
-          <w:bCs/>
-        </w:rPr>
-      </w:pPr>
+        <w:t xml:space="preserve">De </w:t>
+      </w:r>
+      <w:proofErr w:type="spellStart"/>
       <w:r>
         <w:rPr>
           <w:lang w:val="en-US"/>
         </w:rPr>
-        <w:t>De stroom is 4.2</w:t>
-      </w:r>
-      <w:r>
-        <w:rPr>
-          <w:b/>
-          <w:bCs/>
+        <w:t>stroom</w:t>
+      </w:r>
+      <w:proofErr w:type="spellEnd"/>
+      <w:r>
+        <w:rPr>
+          <w:lang w:val="en-US"/>
+        </w:rPr>
+        <w:t xml:space="preserve"> is 4.2</w:t>
+      </w:r>
+      <w:r>
+        <w:rPr>
+          <w:b/>
+          <w:bCs/>
+          <w:lang w:val="en-US"/>
         </w:rPr>
         <w:t>[µA]</w:t>
       </w:r>
@@ -1968,11 +2204,19 @@
           <w:lang w:val="en-US"/>
         </w:rPr>
       </w:pPr>
+      <w:proofErr w:type="spellStart"/>
       <w:r>
         <w:rPr>
           <w:lang w:val="en-US"/>
         </w:rPr>
-        <w:t>Opgave 5</w:t>
+        <w:t>Opgave</w:t>
+      </w:r>
+      <w:proofErr w:type="spellEnd"/>
+      <w:r>
+        <w:rPr>
+          <w:lang w:val="en-US"/>
+        </w:rPr>
+        <w:t xml:space="preserve"> 5</w:t>
       </w:r>
       <w:r>
         <w:rPr>
@@ -2057,12 +2301,14 @@
           <w:numId w:val="24"/>
         </w:numPr>
       </w:pPr>
+      <w:proofErr w:type="spellStart"/>
       <w:r>
         <w:t>V</w:t>
       </w:r>
       <w:r>
         <w:t>pow</w:t>
       </w:r>
+      <w:proofErr w:type="spellEnd"/>
       <w:r>
         <w:t xml:space="preserve"> = 5V</w:t>
       </w:r>
@@ -2097,7 +2343,21 @@
         <w:t xml:space="preserve">RM = </w:t>
       </w:r>
       <w:r>
-        <w:t>2Ohm    (we benaderen de motor met een weerstand RM)</w:t>
+        <w:t>2</w:t>
+      </w:r>
+      <w:r>
+        <w:t xml:space="preserve"> </w:t>
+      </w:r>
+      <w:r>
+        <w:t xml:space="preserve">Ohm </w:t>
+      </w:r>
+      <w:proofErr w:type="gramStart"/>
+      <w:r>
+        <w:t xml:space="preserve">   (</w:t>
+      </w:r>
+      <w:proofErr w:type="gramEnd"/>
+      <w:r>
+        <w:t>we benaderen de motor met een weerstand RM)</w:t>
       </w:r>
     </w:p>
     <w:p>
@@ -2113,11 +2373,16 @@
         <w:t>Ga uit van een eenvoudig transistormodel</w:t>
       </w:r>
       <w:r>
-        <w:t xml:space="preserve"> voor de NPN</w:t>
+        <w:t xml:space="preserve"> voor de </w:t>
+      </w:r>
+      <w:proofErr w:type="spellStart"/>
+      <w:r>
+        <w:t>NPN</w:t>
       </w:r>
       <w:r>
         <w:t>s</w:t>
       </w:r>
+      <w:proofErr w:type="spellEnd"/>
     </w:p>
     <w:p>
       <w:pPr>
@@ -2163,8 +2428,13 @@
           <w:numId w:val="24"/>
         </w:numPr>
       </w:pPr>
-      <w:r>
-        <w:t>Beta, d</w:t>
+      <w:proofErr w:type="spellStart"/>
+      <w:r>
+        <w:t>Beta</w:t>
+      </w:r>
+      <w:proofErr w:type="spellEnd"/>
+      <w:r>
+        <w:t>, d</w:t>
       </w:r>
       <w:r>
         <w:t xml:space="preserve">e </w:t>
@@ -2187,7 +2457,15 @@
     </w:p>
     <w:p>
       <w:r>
-        <w:t xml:space="preserve">              (dergelijke aannames zijn in het algemeen valide, zolang </w:t>
+        <w:t xml:space="preserve">              (</w:t>
+      </w:r>
+      <w:proofErr w:type="gramStart"/>
+      <w:r>
+        <w:t>dergelijke</w:t>
+      </w:r>
+      <w:proofErr w:type="gramEnd"/>
+      <w:r>
+        <w:t xml:space="preserve"> aannames zijn in het algemeen valide, zolang </w:t>
       </w:r>
       <w:r>
         <w:t>de transistor groot genoeg is.</w:t>
@@ -2361,28 +2639,68 @@
       </w:r>
     </w:p>
     <w:p>
-      <w:r>
+      <w:pPr>
+        <w:rPr>
+          <w:lang w:val="en-US"/>
+        </w:rPr>
+      </w:pPr>
+      <w:r>
+        <w:rPr>
+          <w:lang w:val="en-US"/>
+        </w:rPr>
         <w:t>5[v] – Ib1*100000000 – 0.8[v] – 0.8[v] = 0</w:t>
       </w:r>
     </w:p>
     <w:p>
-      <w:r>
+      <w:pPr>
+        <w:rPr>
+          <w:lang w:val="en-US"/>
+        </w:rPr>
+      </w:pPr>
+      <w:r>
+        <w:rPr>
+          <w:lang w:val="en-US"/>
+        </w:rPr>
         <w:t>3.4[v] – Ib1*100000000 = 0</w:t>
       </w:r>
     </w:p>
     <w:p>
-      <w:r>
+      <w:pPr>
+        <w:rPr>
+          <w:lang w:val="en-US"/>
+        </w:rPr>
+      </w:pPr>
+      <w:r>
+        <w:rPr>
+          <w:lang w:val="en-US"/>
+        </w:rPr>
         <w:t>-Ib1*100000000 = -3.4[v]</w:t>
       </w:r>
     </w:p>
     <w:p>
       <w:r>
-        <w:t>Ib1 = 3.4/100000000 = 34[nA]</w:t>
-      </w:r>
-    </w:p>
-    <w:p>
-      <w:r>
-        <w:t>Ic1 = 100 * 34[nA] = 3,4[mA]</w:t>
+        <w:t>Ib1 = 3.4/100000000 = 34[</w:t>
+      </w:r>
+      <w:proofErr w:type="spellStart"/>
+      <w:r>
+        <w:t>nA</w:t>
+      </w:r>
+      <w:proofErr w:type="spellEnd"/>
+      <w:r>
+        <w:t>]</w:t>
+      </w:r>
+    </w:p>
+    <w:p>
+      <w:r>
+        <w:t>Ic1 = 100 * 34[</w:t>
+      </w:r>
+      <w:proofErr w:type="spellStart"/>
+      <w:r>
+        <w:t>nA</w:t>
+      </w:r>
+      <w:proofErr w:type="spellEnd"/>
+      <w:r>
+        <w:t>] = 3,4[mA]</w:t>
       </w:r>
     </w:p>
     <w:p>
@@ -2396,18 +2714,48 @@
       </w:r>
     </w:p>
     <w:p>
-      <w:r>
+      <w:pPr>
+        <w:rPr>
+          <w:lang w:val="en-US"/>
+        </w:rPr>
+      </w:pPr>
+      <w:r>
+        <w:rPr>
+          <w:lang w:val="en-US"/>
+        </w:rPr>
         <w:t>Ic2 = 100 * 3,434 = 343,4[mA]</w:t>
       </w:r>
     </w:p>
     <w:p>
-      <w:r>
+      <w:pPr>
+        <w:rPr>
+          <w:lang w:val="en-US"/>
+        </w:rPr>
+      </w:pPr>
+      <w:r>
+        <w:rPr>
+          <w:lang w:val="en-US"/>
+        </w:rPr>
         <w:t>Ie2 = 346.834[mA]</w:t>
       </w:r>
     </w:p>
-    <w:p/>
-    <w:p>
-      <w:r>
+    <w:p>
+      <w:pPr>
+        <w:rPr>
+          <w:lang w:val="en-US"/>
+        </w:rPr>
+      </w:pPr>
+    </w:p>
+    <w:p>
+      <w:pPr>
+        <w:rPr>
+          <w:lang w:val="en-US"/>
+        </w:rPr>
+      </w:pPr>
+      <w:r>
+        <w:rPr>
+          <w:lang w:val="en-US"/>
+        </w:rPr>
         <w:t>Ic1 + Ic2 = 346.8[mA] = 0.35[A]</w:t>
       </w:r>
     </w:p>
@@ -2418,7 +2766,24 @@
     </w:p>
     <w:p>
       <w:r>
-        <w:t>Maar dit kan toch niet wand het is maar een 5V power suply en 0.35*20 is 7</w:t>
+        <w:t xml:space="preserve">Maar dit kan toch niet wand het is maar een 5V power </w:t>
+      </w:r>
+      <w:proofErr w:type="spellStart"/>
+      <w:r>
+        <w:t>suply</w:t>
+      </w:r>
+      <w:proofErr w:type="spellEnd"/>
+      <w:r>
+        <w:t xml:space="preserve"> en 0.35*2 is </w:t>
+      </w:r>
+      <w:r>
+        <w:t>0.</w:t>
+      </w:r>
+      <w:r>
+        <w:t>7</w:t>
+      </w:r>
+      <w:r>
+        <w:t>[A]</w:t>
       </w:r>
     </w:p>
     <w:p>
@@ -2434,7 +2799,13 @@
     </w:p>
     <w:p>
       <w:r>
-        <w:t>Dat is 5/20 = 0.25[A]</w:t>
+        <w:t>Dat is 5/2 = 2</w:t>
+      </w:r>
+      <w:r>
+        <w:t>.</w:t>
+      </w:r>
+      <w:r>
+        <w:t>5[A]</w:t>
       </w:r>
     </w:p>
     <w:p>
@@ -2491,7 +2862,15 @@
     </w:p>
     <w:p>
       <w:r>
-        <w:t>Hier kom ik door het uitvoeren van dezelfde berkeningen op 30.774[A] uit, dit kan natuurlijk ook niet en is dus ook 0.25[A]</w:t>
+        <w:t xml:space="preserve">Hier kom ik door het uitvoeren van dezelfde </w:t>
+      </w:r>
+      <w:proofErr w:type="spellStart"/>
+      <w:r>
+        <w:t>berkeningen</w:t>
+      </w:r>
+      <w:proofErr w:type="spellEnd"/>
+      <w:r>
+        <w:t xml:space="preserve"> op 30.774[A] uit, dit kan natuurlijk ook niet en is dus ook 0.25[A]</w:t>
       </w:r>
     </w:p>
     <w:p>
@@ -2616,7 +2995,31 @@
     </w:p>
     <w:p>
       <w:r>
-        <w:t>De colercor curent mag niet hoger dan 100[mA] en dit is 300 nogwat dus dat kan die niet aan</w:t>
+        <w:t xml:space="preserve">De </w:t>
+      </w:r>
+      <w:proofErr w:type="spellStart"/>
+      <w:r>
+        <w:t>colercor</w:t>
+      </w:r>
+      <w:proofErr w:type="spellEnd"/>
+      <w:r>
+        <w:t xml:space="preserve"> </w:t>
+      </w:r>
+      <w:proofErr w:type="spellStart"/>
+      <w:r>
+        <w:t>curent</w:t>
+      </w:r>
+      <w:proofErr w:type="spellEnd"/>
+      <w:r>
+        <w:t xml:space="preserve"> mag niet hoger dan 100[mA] en dit is 300 </w:t>
+      </w:r>
+      <w:proofErr w:type="spellStart"/>
+      <w:r>
+        <w:t>nogwat</w:t>
+      </w:r>
+      <w:proofErr w:type="spellEnd"/>
+      <w:r>
+        <w:t xml:space="preserve"> dus dat kan die niet aan</w:t>
       </w:r>
     </w:p>
     <w:p>
@@ -2703,7 +3106,15 @@
         <w:t>de grafiek</w:t>
       </w:r>
       <w:r>
-        <w:t xml:space="preserve"> “Collector-emitter saturation voltage”</w:t>
+        <w:t xml:space="preserve"> “Collector-emitter </w:t>
+      </w:r>
+      <w:proofErr w:type="spellStart"/>
+      <w:r>
+        <w:t>saturation</w:t>
+      </w:r>
+      <w:proofErr w:type="spellEnd"/>
+      <w:r>
+        <w:t xml:space="preserve"> voltage”</w:t>
       </w:r>
       <w:r>
         <w:t>)</w:t>
@@ -2734,6 +3145,7 @@
           <w:lang w:val="en-US"/>
         </w:rPr>
       </w:pPr>
+      <w:proofErr w:type="spellStart"/>
       <w:r>
         <w:rPr>
           <w:lang w:val="en-US"/>
@@ -2752,11 +3164,26 @@
         </w:rPr>
         <w:t>pgaven</w:t>
       </w:r>
+      <w:proofErr w:type="spellEnd"/>
       <w:r>
         <w:rPr>
           <w:lang w:val="en-US"/>
         </w:rPr>
-        <w:t xml:space="preserve"> (optioneel)</w:t>
+        <w:t xml:space="preserve"> (</w:t>
+      </w:r>
+      <w:proofErr w:type="spellStart"/>
+      <w:r>
+        <w:rPr>
+          <w:lang w:val="en-US"/>
+        </w:rPr>
+        <w:t>optioneel</w:t>
+      </w:r>
+      <w:proofErr w:type="spellEnd"/>
+      <w:r>
+        <w:rPr>
+          <w:lang w:val="en-US"/>
+        </w:rPr>
+        <w:t>)</w:t>
       </w:r>
     </w:p>
     <w:p>
@@ -2766,6 +3193,7 @@
           <w:lang w:val="en-US"/>
         </w:rPr>
       </w:pPr>
+      <w:proofErr w:type="spellStart"/>
       <w:r>
         <w:rPr>
           <w:lang w:val="en-US"/>
@@ -2776,7 +3204,14 @@
         <w:rPr>
           <w:lang w:val="en-US"/>
         </w:rPr>
-        <w:t xml:space="preserve">pgave </w:t>
+        <w:t>pgave</w:t>
+      </w:r>
+      <w:proofErr w:type="spellEnd"/>
+      <w:r>
+        <w:rPr>
+          <w:lang w:val="en-US"/>
+        </w:rPr>
+        <w:t xml:space="preserve"> </w:t>
       </w:r>
       <w:r>
         <w:rPr>
@@ -2853,8 +3288,13 @@
           <w:numId w:val="24"/>
         </w:numPr>
       </w:pPr>
-      <w:r>
-        <w:t xml:space="preserve">Vsup = </w:t>
+      <w:proofErr w:type="spellStart"/>
+      <w:r>
+        <w:t>Vsup</w:t>
+      </w:r>
+      <w:proofErr w:type="spellEnd"/>
+      <w:r>
+        <w:t xml:space="preserve"> = </w:t>
       </w:r>
       <w:r>
         <w:t>4</w:t>
@@ -2928,7 +3368,15 @@
         <w:br/>
       </w:r>
       <w:r>
-        <w:t xml:space="preserve">een stroomvoerende diode mag je als </w:t>
+        <w:t xml:space="preserve">een </w:t>
+      </w:r>
+      <w:proofErr w:type="spellStart"/>
+      <w:r>
+        <w:t>stroomvoerende</w:t>
+      </w:r>
+      <w:proofErr w:type="spellEnd"/>
+      <w:r>
+        <w:t xml:space="preserve"> diode mag je als </w:t>
       </w:r>
       <w:r>
         <w:t xml:space="preserve">0.8V spanningsbron </w:t>
@@ -3007,8 +3455,13 @@
         <w:t>Lesopgave 1</w:t>
       </w:r>
       <w:r>
-        <w:t xml:space="preserve"> - Darlington</w:t>
-      </w:r>
+        <w:t xml:space="preserve"> - </w:t>
+      </w:r>
+      <w:proofErr w:type="spellStart"/>
+      <w:r>
+        <w:t>Darlington</w:t>
+      </w:r>
+      <w:proofErr w:type="spellEnd"/>
     </w:p>
     <w:p>
       <w:pPr>
@@ -3084,8 +3537,13 @@
           <w:numId w:val="24"/>
         </w:numPr>
       </w:pPr>
-      <w:r>
-        <w:t>Vpow = 5V</w:t>
+      <w:proofErr w:type="spellStart"/>
+      <w:r>
+        <w:t>Vpow</w:t>
+      </w:r>
+      <w:proofErr w:type="spellEnd"/>
+      <w:r>
+        <w:t xml:space="preserve"> = 5V</w:t>
       </w:r>
     </w:p>
     <w:p>
@@ -3109,7 +3567,15 @@
         </w:numPr>
       </w:pPr>
       <w:r>
-        <w:t>RM = 2Ohm    (we benaderen de motor met een weerstand RM)</w:t>
+        <w:t xml:space="preserve">RM = 2Ohm </w:t>
+      </w:r>
+      <w:proofErr w:type="gramStart"/>
+      <w:r>
+        <w:t xml:space="preserve">   (</w:t>
+      </w:r>
+      <w:proofErr w:type="gramEnd"/>
+      <w:r>
+        <w:t>we benaderen de motor met een weerstand RM)</w:t>
       </w:r>
     </w:p>
     <w:p>
@@ -3121,8 +3587,13 @@
         </w:numPr>
       </w:pPr>
       <w:r>
-        <w:t>Ga uit van een eenvoudig transistormodel voor de NPNs</w:t>
-      </w:r>
+        <w:t xml:space="preserve">Ga uit van een eenvoudig transistormodel voor de </w:t>
+      </w:r>
+      <w:proofErr w:type="spellStart"/>
+      <w:r>
+        <w:t>NPNs</w:t>
+      </w:r>
+      <w:proofErr w:type="spellEnd"/>
     </w:p>
     <w:p>
       <w:pPr>
@@ -3156,8 +3627,13 @@
           <w:numId w:val="24"/>
         </w:numPr>
       </w:pPr>
-      <w:r>
-        <w:t xml:space="preserve">Beta, de stroomversterking Ic/Ib = 100 </w:t>
+      <w:proofErr w:type="spellStart"/>
+      <w:r>
+        <w:t>Beta</w:t>
+      </w:r>
+      <w:proofErr w:type="spellEnd"/>
+      <w:r>
+        <w:t xml:space="preserve">, de stroomversterking Ic/Ib = 100 </w:t>
       </w:r>
       <w:r>
         <w:br/>
@@ -3166,7 +3642,15 @@
     </w:p>
     <w:p>
       <w:r>
-        <w:t xml:space="preserve">              (dergelijke aannames zijn in het algemeen valide, zolang de transistor groot genoeg is.</w:t>
+        <w:t xml:space="preserve">              (</w:t>
+      </w:r>
+      <w:proofErr w:type="gramStart"/>
+      <w:r>
+        <w:t>dergelijke</w:t>
+      </w:r>
+      <w:proofErr w:type="gramEnd"/>
+      <w:r>
+        <w:t xml:space="preserve"> aannames zijn in het algemeen valide, zolang de transistor groot genoeg is.</w:t>
       </w:r>
       <w:r>
         <w:br/>

</xml_diff>